<commit_message>
Finalizing submission requirements, added Readme and commented scripts
</commit_message>
<xml_diff>
--- a/Assignment1/Report/report.docx
+++ b/Assignment1/Report/report.docx
@@ -871,13 +871,7 @@
                             <w:rPr>
                               <w:rFonts w:ascii="Cambria Math" w:eastAsia="Cambria Math" w:hAnsi="Cambria Math" w:cs="Cambria Math"/>
                             </w:rPr>
-                            <m:t>1.63</m:t>
-                          </m:r>
-                          <m:r>
-                            <w:rPr>
-                              <w:rFonts w:ascii="Cambria Math" w:eastAsia="Cambria Math" w:hAnsi="Cambria Math" w:cs="Cambria Math"/>
-                            </w:rPr>
-                            <m:t>19</m:t>
+                            <m:t>1.6319</m:t>
                           </m:r>
                           <m:ctrlPr>
                             <w:rPr>
@@ -1633,13 +1627,7 @@
             <w:rPr>
               <w:rFonts w:ascii="Cambria Math" w:eastAsiaTheme="minorEastAsia" w:hAnsi="Cambria Math"/>
             </w:rPr>
-            <m:t>=1-2λ</m:t>
-          </m:r>
-          <m:r>
-            <w:rPr>
-              <w:rFonts w:ascii="Cambria Math" w:eastAsiaTheme="minorEastAsia" w:hAnsi="Cambria Math"/>
-            </w:rPr>
-            <m:t>+</m:t>
+            <m:t>=1-2λ+</m:t>
           </m:r>
           <m:sSup>
             <m:sSupPr>
@@ -1671,19 +1659,7 @@
             <w:rPr>
               <w:rFonts w:ascii="Cambria Math" w:eastAsiaTheme="minorEastAsia" w:hAnsi="Cambria Math"/>
             </w:rPr>
-            <m:t>-</m:t>
-          </m:r>
-          <m:r>
-            <w:rPr>
-              <w:rFonts w:ascii="Cambria Math" w:eastAsiaTheme="minorEastAsia" w:hAnsi="Cambria Math"/>
-            </w:rPr>
-            <m:t>0.1</m:t>
-          </m:r>
-          <m:r>
-            <w:rPr>
-              <w:rFonts w:ascii="Cambria Math" w:eastAsiaTheme="minorEastAsia" w:hAnsi="Cambria Math"/>
-            </w:rPr>
-            <m:t>66=0</m:t>
+            <m:t>-0.166=0</m:t>
           </m:r>
         </m:oMath>
       </m:oMathPara>
@@ -1713,13 +1689,7 @@
             <w:rPr>
               <w:rFonts w:ascii="Cambria Math" w:eastAsiaTheme="minorEastAsia" w:hAnsi="Cambria Math"/>
             </w:rPr>
-            <m:t>=-2λ</m:t>
-          </m:r>
-          <m:r>
-            <w:rPr>
-              <w:rFonts w:ascii="Cambria Math" w:eastAsiaTheme="minorEastAsia" w:hAnsi="Cambria Math"/>
-            </w:rPr>
-            <m:t>+</m:t>
+            <m:t>=-2λ+</m:t>
           </m:r>
           <m:sSup>
             <m:sSupPr>
@@ -1751,19 +1721,7 @@
             <w:rPr>
               <w:rFonts w:ascii="Cambria Math" w:eastAsiaTheme="minorEastAsia" w:hAnsi="Cambria Math"/>
             </w:rPr>
-            <m:t>-0</m:t>
-          </m:r>
-          <m:r>
-            <w:rPr>
-              <w:rFonts w:ascii="Cambria Math" w:eastAsiaTheme="minorEastAsia" w:hAnsi="Cambria Math"/>
-            </w:rPr>
-            <m:t>.8335</m:t>
-          </m:r>
-          <m:r>
-            <w:rPr>
-              <w:rFonts w:ascii="Cambria Math" w:eastAsiaTheme="minorEastAsia" w:hAnsi="Cambria Math"/>
-            </w:rPr>
-            <m:t>=0</m:t>
+            <m:t>-0.8335=0</m:t>
           </m:r>
         </m:oMath>
       </m:oMathPara>
@@ -1825,37 +1783,7 @@
             <w:rPr>
               <w:rFonts w:ascii="Cambria Math" w:eastAsiaTheme="minorEastAsia" w:hAnsi="Cambria Math"/>
             </w:rPr>
-            <m:t>-</m:t>
-          </m:r>
-          <m:r>
-            <w:rPr>
-              <w:rFonts w:ascii="Cambria Math" w:eastAsiaTheme="minorEastAsia" w:hAnsi="Cambria Math"/>
-            </w:rPr>
-            <m:t>2λ</m:t>
-          </m:r>
-          <m:r>
-            <w:rPr>
-              <w:rFonts w:ascii="Cambria Math" w:eastAsiaTheme="minorEastAsia" w:hAnsi="Cambria Math"/>
-            </w:rPr>
-            <m:t>-</m:t>
-          </m:r>
-          <m:r>
-            <w:rPr>
-              <w:rFonts w:ascii="Cambria Math" w:eastAsiaTheme="minorEastAsia" w:hAnsi="Cambria Math"/>
-            </w:rPr>
-            <m:t>0</m:t>
-          </m:r>
-          <m:r>
-            <w:rPr>
-              <w:rFonts w:ascii="Cambria Math" w:eastAsiaTheme="minorEastAsia" w:hAnsi="Cambria Math"/>
-            </w:rPr>
-            <m:t>.8335</m:t>
-          </m:r>
-          <m:r>
-            <w:rPr>
-              <w:rFonts w:ascii="Cambria Math" w:eastAsiaTheme="minorEastAsia" w:hAnsi="Cambria Math"/>
-            </w:rPr>
-            <m:t>=0</m:t>
+            <m:t>-2λ-0.8335=0</m:t>
           </m:r>
         </m:oMath>
       </m:oMathPara>
@@ -1961,13 +1889,7 @@
                     <w:rPr>
                       <w:rFonts w:ascii="Cambria Math" w:hAnsi="Cambria Math"/>
                     </w:rPr>
-                    <m:t>-</m:t>
-                  </m:r>
-                  <m:r>
-                    <w:rPr>
-                      <w:rFonts w:ascii="Cambria Math" w:hAnsi="Cambria Math"/>
-                    </w:rPr>
-                    <m:t>4ac</m:t>
+                    <m:t>-4ac</m:t>
                   </m:r>
                 </m:e>
               </m:rad>
@@ -2001,13 +1923,7 @@
                 <w:rPr>
                   <w:rFonts w:ascii="Cambria Math" w:hAnsi="Cambria Math"/>
                 </w:rPr>
-                <m:t>2</m:t>
-              </m:r>
-              <m:r>
-                <w:rPr>
-                  <w:rFonts w:ascii="Cambria Math" w:hAnsi="Cambria Math"/>
-                </w:rPr>
-                <m:t>±</m:t>
+                <m:t>2±</m:t>
               </m:r>
               <m:rad>
                 <m:radPr>
@@ -2067,13 +1983,7 @@
                         <w:rPr>
                           <w:rFonts w:ascii="Cambria Math" w:hAnsi="Cambria Math"/>
                         </w:rPr>
-                        <m:t>4</m:t>
-                      </m:r>
-                      <m:r>
-                        <w:rPr>
-                          <w:rFonts w:ascii="Cambria Math" w:hAnsi="Cambria Math"/>
-                        </w:rPr>
-                        <m:t>*1*0.8335</m:t>
+                        <m:t>4*1*0.8335</m:t>
                       </m:r>
                     </m:e>
                   </m:d>
@@ -3001,13 +2911,7 @@
                             <w:rPr>
                               <w:rFonts w:ascii="Cambria Math" w:eastAsia="Cambria Math" w:hAnsi="Cambria Math" w:cs="Cambria Math"/>
                             </w:rPr>
-                            <m:t>1.63</m:t>
-                          </m:r>
-                          <m:r>
-                            <w:rPr>
-                              <w:rFonts w:ascii="Cambria Math" w:eastAsia="Cambria Math" w:hAnsi="Cambria Math" w:cs="Cambria Math"/>
-                            </w:rPr>
-                            <m:t>19</m:t>
+                            <m:t>1.6319</m:t>
                           </m:r>
                           <m:ctrlPr>
                             <w:rPr>
@@ -3349,9 +3253,7 @@
     </w:p>
     <w:p>
       <w:pPr>
-        <w:rPr>
-          <w:rFonts w:eastAsiaTheme="minorEastAsia"/>
-        </w:rPr>
+        <w:keepNext/>
       </w:pPr>
       <w:r>
         <w:rPr>
@@ -3410,6 +3312,42 @@
     </w:p>
     <w:p>
       <w:pPr>
+        <w:pStyle w:val="Caption"/>
+        <w:jc w:val="center"/>
+        <w:rPr>
+          <w:rFonts w:eastAsiaTheme="minorEastAsia"/>
+        </w:rPr>
+      </w:pPr>
+      <w:r>
+        <w:t xml:space="preserve">Figure </w:t>
+      </w:r>
+      <w:r>
+        <w:fldChar w:fldCharType="begin"/>
+      </w:r>
+      <w:r>
+        <w:instrText xml:space="preserve"> SEQ Figure \* ARABIC </w:instrText>
+      </w:r>
+      <w:r>
+        <w:fldChar w:fldCharType="separate"/>
+      </w:r>
+      <w:r>
+        <w:rPr>
+          <w:noProof/>
+        </w:rPr>
+        <w:t>1</w:t>
+      </w:r>
+      <w:r>
+        <w:rPr>
+          <w:noProof/>
+        </w:rPr>
+        <w:fldChar w:fldCharType="end"/>
+      </w:r>
+      <w:r>
+        <w:t>: Plot of Data Projection onto principle component PCA</w:t>
+      </w:r>
+    </w:p>
+    <w:p>
+      <w:pPr>
         <w:rPr>
           <w:rFonts w:eastAsiaTheme="minorEastAsia"/>
         </w:rPr>
@@ -3468,13 +3406,7 @@
             <w:rPr>
               <w:rFonts w:ascii="Cambria Math" w:hAnsi="Cambria Math"/>
             </w:rPr>
-            <m:t>Class 1</m:t>
-          </m:r>
-          <m:r>
-            <w:rPr>
-              <w:rFonts w:ascii="Cambria Math" w:hAnsi="Cambria Math"/>
-            </w:rPr>
-            <m:t>=</m:t>
+            <m:t>Class 1=</m:t>
           </m:r>
           <m:d>
             <m:dPr>
@@ -3868,17 +3800,20 @@
         </w:numPr>
         <w:rPr>
           <w:rFonts w:eastAsiaTheme="minorEastAsia"/>
+          <w:b/>
         </w:rPr>
       </w:pPr>
       <w:r>
         <w:rPr>
           <w:rFonts w:eastAsiaTheme="minorEastAsia"/>
+          <w:b/>
         </w:rPr>
         <w:t>The goal here is to find the information gain from the two classes. For this question, the assumption will be made that column 0 will correspond to p</w:t>
       </w:r>
       <w:r>
         <w:rPr>
           <w:rFonts w:eastAsiaTheme="minorEastAsia"/>
+          <w:b/>
           <w:vertAlign w:val="subscript"/>
         </w:rPr>
         <w:t>i</w:t>
@@ -3886,12 +3821,14 @@
       <w:r>
         <w:rPr>
           <w:rFonts w:eastAsiaTheme="minorEastAsia"/>
+          <w:b/>
         </w:rPr>
         <w:t>, and column 1 will correspond to n</w:t>
       </w:r>
       <w:r>
         <w:rPr>
           <w:rFonts w:eastAsiaTheme="minorEastAsia"/>
+          <w:b/>
           <w:vertAlign w:val="subscript"/>
         </w:rPr>
         <w:t>i</w:t>
@@ -3899,6 +3836,7 @@
       <w:r>
         <w:rPr>
           <w:rFonts w:eastAsiaTheme="minorEastAsia"/>
+          <w:b/>
         </w:rPr>
         <w:t>.</w:t>
       </w:r>
@@ -4640,13 +4578,7 @@
             <w:rPr>
               <w:rFonts w:ascii="Cambria Math" w:eastAsiaTheme="minorEastAsia" w:hAnsi="Cambria Math"/>
             </w:rPr>
-            <m:t>Remainder</m:t>
-          </m:r>
-          <m:r>
-            <w:rPr>
-              <w:rFonts w:ascii="Cambria Math" w:eastAsiaTheme="minorEastAsia" w:hAnsi="Cambria Math"/>
-            </w:rPr>
-            <m:t>=</m:t>
+            <m:t>Remainder=</m:t>
           </m:r>
           <m:nary>
             <m:naryPr>
@@ -7242,19 +7174,7 @@
         <w:rPr>
           <w:rFonts w:eastAsiaTheme="minorEastAsia"/>
         </w:rPr>
-        <w:t xml:space="preserve">For </w:t>
-      </w:r>
-      <w:r>
-        <w:rPr>
-          <w:rFonts w:eastAsiaTheme="minorEastAsia"/>
-        </w:rPr>
-        <w:t>Feature 2</w:t>
-      </w:r>
-      <w:r>
-        <w:rPr>
-          <w:rFonts w:eastAsiaTheme="minorEastAsia"/>
-        </w:rPr>
-        <w:t>;</w:t>
+        <w:t>For Feature 2;</w:t>
       </w:r>
     </w:p>
     <w:p>
@@ -7288,19 +7208,7 @@
             <w:rPr>
               <w:rFonts w:ascii="Cambria Math" w:eastAsiaTheme="minorEastAsia" w:hAnsi="Cambria Math"/>
             </w:rPr>
-            <m:t>k={-</m:t>
-          </m:r>
-          <m:r>
-            <w:rPr>
-              <w:rFonts w:ascii="Cambria Math" w:eastAsiaTheme="minorEastAsia" w:hAnsi="Cambria Math"/>
-            </w:rPr>
-            <m:t>3, -2, -1, 0, 1, 5, 6</m:t>
-          </m:r>
-          <m:r>
-            <w:rPr>
-              <w:rFonts w:ascii="Cambria Math" w:eastAsiaTheme="minorEastAsia" w:hAnsi="Cambria Math"/>
-            </w:rPr>
-            <m:t>}</m:t>
+            <m:t>k={-3, -2, -1, 0, 1, 5, 6}</m:t>
           </m:r>
         </m:oMath>
       </m:oMathPara>
@@ -7427,13 +7335,7 @@
               <w:rPr>
                 <w:rFonts w:eastAsiaTheme="minorEastAsia"/>
               </w:rPr>
-              <w:t>-</w:t>
-            </w:r>
-            <w:r>
-              <w:rPr>
-                <w:rFonts w:eastAsiaTheme="minorEastAsia"/>
-              </w:rPr>
-              <w:t>3</w:t>
+              <w:t>-3</w:t>
             </w:r>
           </w:p>
         </w:tc>
@@ -7495,13 +7397,7 @@
               <w:rPr>
                 <w:rFonts w:eastAsiaTheme="minorEastAsia"/>
               </w:rPr>
-              <w:t>-</w:t>
-            </w:r>
-            <w:r>
-              <w:rPr>
-                <w:rFonts w:eastAsiaTheme="minorEastAsia"/>
-              </w:rPr>
-              <w:t>2</w:t>
+              <w:t>-2</w:t>
             </w:r>
           </w:p>
         </w:tc>
@@ -7563,13 +7459,7 @@
               <w:rPr>
                 <w:rFonts w:eastAsiaTheme="minorEastAsia"/>
               </w:rPr>
-              <w:t>-</w:t>
-            </w:r>
-            <w:r>
-              <w:rPr>
-                <w:rFonts w:eastAsiaTheme="minorEastAsia"/>
-              </w:rPr>
-              <w:t>1</w:t>
+              <w:t>-1</w:t>
             </w:r>
           </w:p>
         </w:tc>
@@ -7878,13 +7768,7 @@
             <w:rPr>
               <w:rFonts w:ascii="Cambria Math" w:eastAsiaTheme="minorEastAsia" w:hAnsi="Cambria Math"/>
             </w:rPr>
-            <m:t>Remainder</m:t>
-          </m:r>
-          <m:r>
-            <w:rPr>
-              <w:rFonts w:ascii="Cambria Math" w:eastAsiaTheme="minorEastAsia" w:hAnsi="Cambria Math"/>
-            </w:rPr>
-            <m:t>=</m:t>
+            <m:t>Remainder=</m:t>
           </m:r>
           <m:nary>
             <m:naryPr>
@@ -10347,19 +10231,7 @@
             <w:rPr>
               <w:rFonts w:ascii="Cambria Math" w:eastAsiaTheme="minorEastAsia" w:hAnsi="Cambria Math"/>
             </w:rPr>
-            <m:t>Informtion gain</m:t>
-          </m:r>
-          <m:r>
-            <w:rPr>
-              <w:rFonts w:ascii="Cambria Math" w:eastAsiaTheme="minorEastAsia" w:hAnsi="Cambria Math"/>
-            </w:rPr>
-            <m:t xml:space="preserve"> for feature 2</m:t>
-          </m:r>
-          <m:r>
-            <w:rPr>
-              <w:rFonts w:ascii="Cambria Math" w:eastAsiaTheme="minorEastAsia" w:hAnsi="Cambria Math"/>
-            </w:rPr>
-            <m:t>=1-</m:t>
+            <m:t>Informtion gain for feature 2=1-</m:t>
           </m:r>
           <m:d>
             <m:dPr>
@@ -10375,13 +10247,7 @@
                 <w:rPr>
                   <w:rFonts w:ascii="Cambria Math" w:eastAsiaTheme="minorEastAsia" w:hAnsi="Cambria Math"/>
                 </w:rPr>
-                <m:t>0.6</m:t>
-              </m:r>
-              <m:r>
-                <w:rPr>
-                  <w:rFonts w:ascii="Cambria Math" w:eastAsiaTheme="minorEastAsia" w:hAnsi="Cambria Math"/>
-                </w:rPr>
-                <m:t>00</m:t>
+                <m:t>0.600</m:t>
               </m:r>
             </m:e>
           </m:d>
@@ -10389,13 +10255,7 @@
             <w:rPr>
               <w:rFonts w:ascii="Cambria Math" w:eastAsiaTheme="minorEastAsia" w:hAnsi="Cambria Math"/>
             </w:rPr>
-            <m:t>=0</m:t>
-          </m:r>
-          <m:r>
-            <w:rPr>
-              <w:rFonts w:ascii="Cambria Math" w:eastAsiaTheme="minorEastAsia" w:hAnsi="Cambria Math"/>
-            </w:rPr>
-            <m:t>.400</m:t>
+            <m:t>=0.400</m:t>
           </m:r>
         </m:oMath>
       </m:oMathPara>
@@ -10416,19 +10276,15 @@
         </w:numPr>
         <w:rPr>
           <w:rFonts w:eastAsiaTheme="minorEastAsia"/>
+          <w:b/>
         </w:rPr>
       </w:pPr>
       <w:r>
         <w:rPr>
           <w:rFonts w:eastAsiaTheme="minorEastAsia"/>
-        </w:rPr>
-        <w:t>Thus here we see that the information gain for feature 1 is 1.4, as opposed to a value of 0.4 for the information gain for feature 2.</w:t>
-      </w:r>
-      <w:r>
-        <w:rPr>
-          <w:rFonts w:eastAsiaTheme="minorEastAsia"/>
-        </w:rPr>
-        <w:t xml:space="preserve"> Based on this information, feature 1 is more discriminating.</w:t>
+          <w:b/>
+        </w:rPr>
+        <w:t>Thus here we see that the information gain for feature 1 is 1.4, as opposed to a value of 0.4 for the information gain for feature 2. Based on this information, feature 1 is more discriminating.</w:t>
       </w:r>
     </w:p>
     <w:p>
@@ -10440,11 +10296,13 @@
         </w:numPr>
         <w:rPr>
           <w:rFonts w:eastAsiaTheme="minorEastAsia"/>
+          <w:b/>
         </w:rPr>
       </w:pPr>
       <w:r>
         <w:rPr>
           <w:rFonts w:eastAsiaTheme="minorEastAsia"/>
+          <w:b/>
         </w:rPr>
         <w:lastRenderedPageBreak/>
         <w:t xml:space="preserve">The next step is to use the Linear Discriminant Analysis for feature projection. </w:t>
@@ -10881,13 +10739,7 @@
             <w:rPr>
               <w:rFonts w:ascii="Cambria Math" w:hAnsi="Cambria Math"/>
             </w:rPr>
-            <m:t>S</m:t>
-          </m:r>
-          <m:r>
-            <w:rPr>
-              <w:rFonts w:ascii="Cambria Math" w:hAnsi="Cambria Math"/>
-            </w:rPr>
-            <m:t>tandardized Data=</m:t>
+            <m:t>Standardized Data=</m:t>
           </m:r>
           <m:d>
             <m:dPr>
@@ -12418,6 +12270,59 @@
         </w:rPr>
       </w:pPr>
     </w:p>
+    <w:p>
+      <w:pPr>
+        <w:pStyle w:val="Caption"/>
+        <w:keepNext/>
+        <w:jc w:val="center"/>
+        <w:rPr>
+          <w:sz w:val="20"/>
+        </w:rPr>
+      </w:pPr>
+      <w:r>
+        <w:rPr>
+          <w:sz w:val="20"/>
+        </w:rPr>
+        <w:t xml:space="preserve">Table </w:t>
+      </w:r>
+      <w:r>
+        <w:rPr>
+          <w:sz w:val="20"/>
+        </w:rPr>
+        <w:fldChar w:fldCharType="begin"/>
+      </w:r>
+      <w:r>
+        <w:rPr>
+          <w:sz w:val="20"/>
+        </w:rPr>
+        <w:instrText xml:space="preserve"> SEQ Table \* ARABIC </w:instrText>
+      </w:r>
+      <w:r>
+        <w:rPr>
+          <w:sz w:val="20"/>
+        </w:rPr>
+        <w:fldChar w:fldCharType="separate"/>
+      </w:r>
+      <w:r>
+        <w:rPr>
+          <w:noProof/>
+          <w:sz w:val="20"/>
+        </w:rPr>
+        <w:t>2</w:t>
+      </w:r>
+      <w:r>
+        <w:rPr>
+          <w:sz w:val="20"/>
+        </w:rPr>
+        <w:fldChar w:fldCharType="end"/>
+      </w:r>
+      <w:r>
+        <w:rPr>
+          <w:sz w:val="20"/>
+        </w:rPr>
+        <w:t>: Scatter Matrix data</w:t>
+      </w:r>
+    </w:p>
     <w:tbl>
       <w:tblPr>
         <w:tblStyle w:val="TableGrid"/>
@@ -12661,25 +12566,7 @@
                             <w:rPr>
                               <w:rFonts w:ascii="Cambria Math" w:eastAsiaTheme="minorEastAsia" w:hAnsi="Cambria Math"/>
                             </w:rPr>
-                            <m:t>-</m:t>
-                          </m:r>
-                          <m:r>
-                            <w:rPr>
-                              <w:rFonts w:ascii="Cambria Math" w:eastAsiaTheme="minorEastAsia" w:hAnsi="Cambria Math"/>
-                            </w:rPr>
-                            <m:t>1</m:t>
-                          </m:r>
-                          <m:r>
-                            <w:rPr>
-                              <w:rFonts w:ascii="Cambria Math" w:eastAsiaTheme="minorEastAsia" w:hAnsi="Cambria Math"/>
-                            </w:rPr>
-                            <m:t>.</m:t>
-                          </m:r>
-                          <m:r>
-                            <w:rPr>
-                              <w:rFonts w:ascii="Cambria Math" w:eastAsiaTheme="minorEastAsia" w:hAnsi="Cambria Math"/>
-                            </w:rPr>
-                            <m:t>278</m:t>
+                            <m:t>-1.278</m:t>
                           </m:r>
                         </m:e>
                       </m:mr>
@@ -12689,13 +12576,7 @@
                             <w:rPr>
                               <w:rFonts w:ascii="Cambria Math" w:eastAsiaTheme="minorEastAsia" w:hAnsi="Cambria Math"/>
                             </w:rPr>
-                            <m:t>-</m:t>
-                          </m:r>
-                          <m:r>
-                            <w:rPr>
-                              <w:rFonts w:ascii="Cambria Math" w:eastAsiaTheme="minorEastAsia" w:hAnsi="Cambria Math"/>
-                            </w:rPr>
-                            <m:t>1.278</m:t>
+                            <m:t>-1.278</m:t>
                           </m:r>
                         </m:e>
                         <m:e>
@@ -13283,13 +13164,7 @@
             <w:rPr>
               <w:rFonts w:ascii="Cambria Math" w:eastAsiaTheme="minorEastAsia" w:hAnsi="Cambria Math"/>
             </w:rPr>
-            <m:t>=</m:t>
-          </m:r>
-          <m:r>
-            <w:rPr>
-              <w:rFonts w:ascii="Cambria Math" w:eastAsiaTheme="minorEastAsia" w:hAnsi="Cambria Math"/>
-            </w:rPr>
-            <m:t>1.850</m:t>
+            <m:t>=1.850</m:t>
           </m:r>
         </m:oMath>
       </m:oMathPara>
@@ -13408,6 +13283,13 @@
           <w:rFonts w:eastAsiaTheme="minorEastAsia"/>
         </w:rPr>
       </w:pPr>
+    </w:p>
+    <w:p>
+      <w:pPr>
+        <w:rPr>
+          <w:rFonts w:eastAsiaTheme="minorEastAsia"/>
+        </w:rPr>
+      </w:pPr>
       <w:r>
         <w:rPr>
           <w:rFonts w:eastAsiaTheme="minorEastAsia"/>
@@ -13458,13 +13340,7 @@
                     <w:rPr>
                       <w:rFonts w:ascii="Cambria Math" w:eastAsiaTheme="minorEastAsia" w:hAnsi="Cambria Math"/>
                     </w:rPr>
-                    <m:t>-</m:t>
-                  </m:r>
-                  <m:r>
-                    <w:rPr>
-                      <w:rFonts w:ascii="Cambria Math" w:eastAsiaTheme="minorEastAsia" w:hAnsi="Cambria Math"/>
-                    </w:rPr>
-                    <m:t>0.7071</m:t>
+                    <m:t>-0.7071</m:t>
                   </m:r>
                 </m:e>
               </m:mr>
@@ -13482,13 +13358,7 @@
                     <w:rPr>
                       <w:rFonts w:ascii="Cambria Math" w:eastAsiaTheme="minorEastAsia" w:hAnsi="Cambria Math"/>
                     </w:rPr>
-                    <m:t>-</m:t>
-                  </m:r>
-                  <m:r>
-                    <w:rPr>
-                      <w:rFonts w:ascii="Cambria Math" w:eastAsiaTheme="minorEastAsia" w:hAnsi="Cambria Math"/>
-                    </w:rPr>
-                    <m:t>0.7071</m:t>
+                    <m:t>-0.7071</m:t>
                   </m:r>
                 </m:e>
               </m:mr>
@@ -13514,7 +13384,7 @@
         <w:rPr>
           <w:rFonts w:eastAsiaTheme="minorEastAsia"/>
         </w:rPr>
-        <w:t xml:space="preserve">Since the value at index 1 for eigenvalues is the greatest, the corresponding eigenvector that will be used is column 1 of eigenvector, </w:t>
+        <w:t xml:space="preserve">Since the value at index 1 for eigenvalues is the greatest (at 0.3473), the corresponding eigenvector that will be used is column 1 of eigenvector, </w:t>
       </w:r>
       <w:proofErr w:type="spellStart"/>
       <w:r>
@@ -13557,25 +13427,7 @@
                   <w:rPr>
                     <w:rFonts w:ascii="Cambria Math" w:eastAsiaTheme="minorEastAsia" w:hAnsi="Cambria Math"/>
                   </w:rPr>
-                  <m:t>-</m:t>
-                </m:r>
-                <m:r>
-                  <w:rPr>
-                    <w:rFonts w:ascii="Cambria Math" w:eastAsiaTheme="minorEastAsia" w:hAnsi="Cambria Math"/>
-                  </w:rPr>
-                  <m:t>0.7071</m:t>
-                </m:r>
-                <m:r>
-                  <w:rPr>
-                    <w:rFonts w:ascii="Cambria Math" w:eastAsiaTheme="minorEastAsia" w:hAnsi="Cambria Math"/>
-                  </w:rPr>
-                  <m:t>,-</m:t>
-                </m:r>
-                <m:r>
-                  <w:rPr>
-                    <w:rFonts w:ascii="Cambria Math" w:eastAsiaTheme="minorEastAsia" w:hAnsi="Cambria Math"/>
-                  </w:rPr>
-                  <m:t>0.7071</m:t>
+                  <m:t>-0.7071,-0.7071</m:t>
                 </m:r>
               </m:e>
             </m:d>
@@ -13594,7 +13446,1077 @@
         <w:rPr>
           <w:rFonts w:eastAsiaTheme="minorEastAsia"/>
         </w:rPr>
-        <w:t>.</w:t>
+        <w:t xml:space="preserve">. This will then be projected onto the dataset. </w:t>
+      </w:r>
+    </w:p>
+    <w:p>
+      <w:pPr>
+        <w:rPr>
+          <w:rFonts w:eastAsiaTheme="minorEastAsia"/>
+        </w:rPr>
+      </w:pPr>
+    </w:p>
+    <w:p>
+      <w:pPr>
+        <w:pStyle w:val="ListParagraph"/>
+        <w:numPr>
+          <w:ilvl w:val="0"/>
+          <w:numId w:val="3"/>
+        </w:numPr>
+        <w:rPr>
+          <w:rFonts w:eastAsiaTheme="minorEastAsia"/>
+          <w:b/>
+        </w:rPr>
+      </w:pPr>
+      <w:r>
+        <w:rPr>
+          <w:rFonts w:eastAsiaTheme="minorEastAsia"/>
+          <w:b/>
+        </w:rPr>
+        <w:t>Data projection onto principal component.</w:t>
+      </w:r>
+    </w:p>
+    <w:p>
+      <w:pPr>
+        <w:rPr>
+          <w:rFonts w:eastAsiaTheme="minorEastAsia"/>
+        </w:rPr>
+      </w:pPr>
+    </w:p>
+    <w:p>
+      <w:pPr>
+        <w:rPr>
+          <w:rFonts w:eastAsiaTheme="minorEastAsia"/>
+        </w:rPr>
+      </w:pPr>
+      <w:r>
+        <w:rPr>
+          <w:rFonts w:eastAsiaTheme="minorEastAsia"/>
+          <w:u w:val="single"/>
+        </w:rPr>
+        <w:t>Projected data for class 1</w:t>
+      </w:r>
+    </w:p>
+    <w:p>
+      <w:pPr>
+        <w:rPr>
+          <w:rFonts w:eastAsiaTheme="minorEastAsia"/>
+        </w:rPr>
+      </w:pPr>
+    </w:p>
+    <w:p>
+      <w:pPr>
+        <w:rPr>
+          <w:rFonts w:eastAsiaTheme="minorEastAsia"/>
+        </w:rPr>
+      </w:pPr>
+      <m:oMathPara>
+        <m:oMath>
+          <m:d>
+            <m:dPr>
+              <m:begChr m:val="["/>
+              <m:endChr m:val="]"/>
+              <m:ctrlPr>
+                <w:rPr>
+                  <w:rFonts w:ascii="Cambria Math" w:hAnsi="Cambria Math"/>
+                  <w:i/>
+                </w:rPr>
+              </m:ctrlPr>
+            </m:dPr>
+            <m:e>
+              <m:m>
+                <m:mPr>
+                  <m:mcs>
+                    <m:mc>
+                      <m:mcPr>
+                        <m:count m:val="1"/>
+                        <m:mcJc m:val="center"/>
+                      </m:mcPr>
+                    </m:mc>
+                  </m:mcs>
+                  <m:ctrlPr>
+                    <w:rPr>
+                      <w:rFonts w:ascii="Cambria Math" w:hAnsi="Cambria Math"/>
+                      <w:i/>
+                    </w:rPr>
+                  </m:ctrlPr>
+                </m:mPr>
+                <m:mr>
+                  <m:e>
+                    <m:m>
+                      <m:mPr>
+                        <m:mcs>
+                          <m:mc>
+                            <m:mcPr>
+                              <m:count m:val="2"/>
+                              <m:mcJc m:val="center"/>
+                            </m:mcPr>
+                          </m:mc>
+                        </m:mcs>
+                        <m:ctrlPr>
+                          <w:rPr>
+                            <w:rFonts w:ascii="Cambria Math" w:hAnsi="Cambria Math"/>
+                            <w:i/>
+                          </w:rPr>
+                        </m:ctrlPr>
+                      </m:mPr>
+                      <m:mr>
+                        <m:e>
+                          <m:r>
+                            <w:rPr>
+                              <w:rFonts w:ascii="Cambria Math" w:hAnsi="Cambria Math"/>
+                            </w:rPr>
+                            <m:t>-2</m:t>
+                          </m:r>
+                        </m:e>
+                        <m:e>
+                          <m:r>
+                            <w:rPr>
+                              <w:rFonts w:ascii="Cambria Math" w:hAnsi="Cambria Math"/>
+                            </w:rPr>
+                            <m:t>1</m:t>
+                          </m:r>
+                        </m:e>
+                      </m:mr>
+                      <m:mr>
+                        <m:e>
+                          <m:r>
+                            <w:rPr>
+                              <w:rFonts w:ascii="Cambria Math" w:hAnsi="Cambria Math"/>
+                            </w:rPr>
+                            <m:t>-5</m:t>
+                          </m:r>
+                        </m:e>
+                        <m:e>
+                          <m:r>
+                            <w:rPr>
+                              <w:rFonts w:ascii="Cambria Math" w:hAnsi="Cambria Math"/>
+                            </w:rPr>
+                            <m:t>-4</m:t>
+                          </m:r>
+                        </m:e>
+                      </m:mr>
+                      <m:mr>
+                        <m:e>
+                          <m:r>
+                            <w:rPr>
+                              <w:rFonts w:ascii="Cambria Math" w:hAnsi="Cambria Math"/>
+                            </w:rPr>
+                            <m:t>-3</m:t>
+                          </m:r>
+                        </m:e>
+                        <m:e>
+                          <m:r>
+                            <w:rPr>
+                              <w:rFonts w:ascii="Cambria Math" w:hAnsi="Cambria Math"/>
+                            </w:rPr>
+                            <m:t>1</m:t>
+                          </m:r>
+                          <m:ctrlPr>
+                            <w:rPr>
+                              <w:rFonts w:ascii="Cambria Math" w:eastAsia="Cambria Math" w:hAnsi="Cambria Math" w:cs="Cambria Math"/>
+                              <w:i/>
+                            </w:rPr>
+                          </m:ctrlPr>
+                        </m:e>
+                      </m:mr>
+                      <m:mr>
+                        <m:e>
+                          <m:r>
+                            <w:rPr>
+                              <w:rFonts w:ascii="Cambria Math" w:eastAsia="Cambria Math" w:hAnsi="Cambria Math" w:cs="Cambria Math"/>
+                            </w:rPr>
+                            <m:t>0</m:t>
+                          </m:r>
+                          <m:ctrlPr>
+                            <w:rPr>
+                              <w:rFonts w:ascii="Cambria Math" w:eastAsia="Cambria Math" w:hAnsi="Cambria Math" w:cs="Cambria Math"/>
+                              <w:i/>
+                            </w:rPr>
+                          </m:ctrlPr>
+                        </m:e>
+                        <m:e>
+                          <m:r>
+                            <w:rPr>
+                              <w:rFonts w:ascii="Cambria Math" w:eastAsia="Cambria Math" w:hAnsi="Cambria Math" w:cs="Cambria Math"/>
+                            </w:rPr>
+                            <m:t>3</m:t>
+                          </m:r>
+                          <m:ctrlPr>
+                            <w:rPr>
+                              <w:rFonts w:ascii="Cambria Math" w:eastAsia="Cambria Math" w:hAnsi="Cambria Math" w:cs="Cambria Math"/>
+                              <w:i/>
+                            </w:rPr>
+                          </m:ctrlPr>
+                        </m:e>
+                      </m:mr>
+                      <m:mr>
+                        <m:e>
+                          <m:r>
+                            <w:rPr>
+                              <w:rFonts w:ascii="Cambria Math" w:eastAsia="Cambria Math" w:hAnsi="Cambria Math" w:cs="Cambria Math"/>
+                            </w:rPr>
+                            <m:t>-8</m:t>
+                          </m:r>
+                          <m:ctrlPr>
+                            <w:rPr>
+                              <w:rFonts w:ascii="Cambria Math" w:eastAsia="Cambria Math" w:hAnsi="Cambria Math" w:cs="Cambria Math"/>
+                              <w:i/>
+                            </w:rPr>
+                          </m:ctrlPr>
+                        </m:e>
+                        <m:e>
+                          <m:r>
+                            <w:rPr>
+                              <w:rFonts w:ascii="Cambria Math" w:eastAsia="Cambria Math" w:hAnsi="Cambria Math" w:cs="Cambria Math"/>
+                            </w:rPr>
+                            <m:t>11</m:t>
+                          </m:r>
+                        </m:e>
+                      </m:mr>
+                    </m:m>
+                  </m:e>
+                </m:mr>
+              </m:m>
+            </m:e>
+          </m:d>
+          <m:r>
+            <w:rPr>
+              <w:rFonts w:ascii="Cambria Math" w:hAnsi="Cambria Math"/>
+            </w:rPr>
+            <m:t>*</m:t>
+          </m:r>
+          <m:d>
+            <m:dPr>
+              <m:begChr m:val="["/>
+              <m:endChr m:val="]"/>
+              <m:ctrlPr>
+                <w:rPr>
+                  <w:rFonts w:ascii="Cambria Math" w:hAnsi="Cambria Math"/>
+                  <w:i/>
+                </w:rPr>
+              </m:ctrlPr>
+            </m:dPr>
+            <m:e>
+              <m:m>
+                <m:mPr>
+                  <m:mcs>
+                    <m:mc>
+                      <m:mcPr>
+                        <m:count m:val="1"/>
+                        <m:mcJc m:val="center"/>
+                      </m:mcPr>
+                    </m:mc>
+                  </m:mcs>
+                  <m:ctrlPr>
+                    <w:rPr>
+                      <w:rFonts w:ascii="Cambria Math" w:hAnsi="Cambria Math"/>
+                      <w:i/>
+                    </w:rPr>
+                  </m:ctrlPr>
+                </m:mPr>
+                <m:mr>
+                  <m:e>
+                    <m:r>
+                      <w:rPr>
+                        <w:rFonts w:ascii="Cambria Math" w:hAnsi="Cambria Math"/>
+                      </w:rPr>
+                      <m:t>-0.7071</m:t>
+                    </m:r>
+                  </m:e>
+                </m:mr>
+                <m:mr>
+                  <m:e>
+                    <m:r>
+                      <w:rPr>
+                        <w:rFonts w:ascii="Cambria Math" w:hAnsi="Cambria Math"/>
+                      </w:rPr>
+                      <m:t>-0.7071</m:t>
+                    </m:r>
+                  </m:e>
+                </m:mr>
+              </m:m>
+            </m:e>
+          </m:d>
+          <m:r>
+            <w:rPr>
+              <w:rFonts w:ascii="Cambria Math" w:hAnsi="Cambria Math"/>
+            </w:rPr>
+            <m:t>=</m:t>
+          </m:r>
+          <m:d>
+            <m:dPr>
+              <m:begChr m:val="["/>
+              <m:endChr m:val="]"/>
+              <m:ctrlPr>
+                <w:rPr>
+                  <w:rFonts w:ascii="Cambria Math" w:hAnsi="Cambria Math"/>
+                  <w:i/>
+                </w:rPr>
+              </m:ctrlPr>
+            </m:dPr>
+            <m:e>
+              <m:m>
+                <m:mPr>
+                  <m:mcs>
+                    <m:mc>
+                      <m:mcPr>
+                        <m:count m:val="1"/>
+                        <m:mcJc m:val="center"/>
+                      </m:mcPr>
+                    </m:mc>
+                  </m:mcs>
+                  <m:ctrlPr>
+                    <w:rPr>
+                      <w:rFonts w:ascii="Cambria Math" w:hAnsi="Cambria Math"/>
+                      <w:i/>
+                    </w:rPr>
+                  </m:ctrlPr>
+                </m:mPr>
+                <m:mr>
+                  <m:e>
+                    <m:r>
+                      <w:rPr>
+                        <w:rFonts w:ascii="Cambria Math" w:hAnsi="Cambria Math"/>
+                      </w:rPr>
+                      <m:t>0.250</m:t>
+                    </m:r>
+                  </m:e>
+                </m:mr>
+                <m:mr>
+                  <m:e>
+                    <m:r>
+                      <w:rPr>
+                        <w:rFonts w:ascii="Cambria Math" w:hAnsi="Cambria Math"/>
+                      </w:rPr>
+                      <m:t>1.579</m:t>
+                    </m:r>
+                  </m:e>
+                </m:mr>
+                <m:mr>
+                  <m:e>
+                    <m:r>
+                      <w:rPr>
+                        <w:rFonts w:ascii="Cambria Math" w:hAnsi="Cambria Math"/>
+                      </w:rPr>
+                      <m:t>0.417</m:t>
+                    </m:r>
+                    <m:ctrlPr>
+                      <w:rPr>
+                        <w:rFonts w:ascii="Cambria Math" w:eastAsia="Cambria Math" w:hAnsi="Cambria Math" w:cs="Cambria Math"/>
+                        <w:i/>
+                      </w:rPr>
+                    </m:ctrlPr>
+                  </m:e>
+                </m:mr>
+                <m:mr>
+                  <m:e>
+                    <m:r>
+                      <w:rPr>
+                        <w:rFonts w:ascii="Cambria Math" w:eastAsia="Cambria Math" w:hAnsi="Cambria Math" w:cs="Cambria Math"/>
+                      </w:rPr>
+                      <m:t>-0.415</m:t>
+                    </m:r>
+                    <m:ctrlPr>
+                      <w:rPr>
+                        <w:rFonts w:ascii="Cambria Math" w:eastAsia="Cambria Math" w:hAnsi="Cambria Math" w:cs="Cambria Math"/>
+                        <w:i/>
+                      </w:rPr>
+                    </m:ctrlPr>
+                  </m:e>
+                </m:mr>
+                <m:mr>
+                  <m:e>
+                    <m:r>
+                      <w:rPr>
+                        <w:rFonts w:ascii="Cambria Math" w:eastAsia="Cambria Math" w:hAnsi="Cambria Math" w:cs="Cambria Math"/>
+                      </w:rPr>
+                      <m:t>-0.400</m:t>
+                    </m:r>
+                  </m:e>
+                </m:mr>
+              </m:m>
+            </m:e>
+          </m:d>
+        </m:oMath>
+      </m:oMathPara>
+    </w:p>
+    <w:p>
+      <w:pPr>
+        <w:rPr>
+          <w:rFonts w:eastAsiaTheme="minorEastAsia"/>
+          <w:u w:val="single"/>
+        </w:rPr>
+      </w:pPr>
+    </w:p>
+    <w:p>
+      <w:pPr>
+        <w:rPr>
+          <w:rFonts w:eastAsiaTheme="minorEastAsia"/>
+        </w:rPr>
+      </w:pPr>
+      <w:r>
+        <w:rPr>
+          <w:rFonts w:eastAsiaTheme="minorEastAsia"/>
+          <w:u w:val="single"/>
+        </w:rPr>
+        <w:t xml:space="preserve">Projected data for class </w:t>
+      </w:r>
+      <w:r>
+        <w:rPr>
+          <w:rFonts w:eastAsiaTheme="minorEastAsia"/>
+          <w:u w:val="single"/>
+        </w:rPr>
+        <w:t>2</w:t>
+      </w:r>
+    </w:p>
+    <w:p>
+      <w:pPr>
+        <w:rPr>
+          <w:rFonts w:eastAsiaTheme="minorEastAsia"/>
+        </w:rPr>
+      </w:pPr>
+    </w:p>
+    <w:p>
+      <w:pPr>
+        <w:rPr>
+          <w:rFonts w:eastAsiaTheme="minorEastAsia"/>
+        </w:rPr>
+      </w:pPr>
+      <m:oMathPara>
+        <m:oMath>
+          <m:d>
+            <m:dPr>
+              <m:begChr m:val="["/>
+              <m:endChr m:val="]"/>
+              <m:ctrlPr>
+                <w:rPr>
+                  <w:rFonts w:ascii="Cambria Math" w:hAnsi="Cambria Math"/>
+                  <w:i/>
+                </w:rPr>
+              </m:ctrlPr>
+            </m:dPr>
+            <m:e>
+              <m:m>
+                <m:mPr>
+                  <m:mcs>
+                    <m:mc>
+                      <m:mcPr>
+                        <m:count m:val="1"/>
+                        <m:mcJc m:val="center"/>
+                      </m:mcPr>
+                    </m:mc>
+                  </m:mcs>
+                  <m:ctrlPr>
+                    <w:rPr>
+                      <w:rFonts w:ascii="Cambria Math" w:hAnsi="Cambria Math"/>
+                      <w:i/>
+                    </w:rPr>
+                  </m:ctrlPr>
+                </m:mPr>
+                <m:mr>
+                  <m:e>
+                    <m:m>
+                      <m:mPr>
+                        <m:mcs>
+                          <m:mc>
+                            <m:mcPr>
+                              <m:count m:val="2"/>
+                              <m:mcJc m:val="center"/>
+                            </m:mcPr>
+                          </m:mc>
+                        </m:mcs>
+                        <m:ctrlPr>
+                          <w:rPr>
+                            <w:rFonts w:ascii="Cambria Math" w:hAnsi="Cambria Math"/>
+                            <w:i/>
+                          </w:rPr>
+                        </m:ctrlPr>
+                      </m:mPr>
+                      <m:mr>
+                        <m:e>
+                          <m:r>
+                            <w:rPr>
+                              <w:rFonts w:ascii="Cambria Math" w:eastAsia="Cambria Math" w:hAnsi="Cambria Math" w:cs="Cambria Math"/>
+                            </w:rPr>
+                            <m:t>-2</m:t>
+                          </m:r>
+                          <m:ctrlPr>
+                            <w:rPr>
+                              <w:rFonts w:ascii="Cambria Math" w:eastAsia="Cambria Math" w:hAnsi="Cambria Math" w:cs="Cambria Math"/>
+                              <w:i/>
+                            </w:rPr>
+                          </m:ctrlPr>
+                        </m:e>
+                        <m:e>
+                          <m:r>
+                            <w:rPr>
+                              <w:rFonts w:ascii="Cambria Math" w:eastAsia="Cambria Math" w:hAnsi="Cambria Math" w:cs="Cambria Math"/>
+                            </w:rPr>
+                            <m:t>5</m:t>
+                          </m:r>
+                          <m:ctrlPr>
+                            <w:rPr>
+                              <w:rFonts w:ascii="Cambria Math" w:eastAsia="Cambria Math" w:hAnsi="Cambria Math" w:cs="Cambria Math"/>
+                              <w:i/>
+                            </w:rPr>
+                          </m:ctrlPr>
+                        </m:e>
+                      </m:mr>
+                      <m:mr>
+                        <m:e>
+                          <m:r>
+                            <w:rPr>
+                              <w:rFonts w:ascii="Cambria Math" w:eastAsia="Cambria Math" w:hAnsi="Cambria Math" w:cs="Cambria Math"/>
+                            </w:rPr>
+                            <m:t>1</m:t>
+                          </m:r>
+                          <m:ctrlPr>
+                            <w:rPr>
+                              <w:rFonts w:ascii="Cambria Math" w:eastAsia="Cambria Math" w:hAnsi="Cambria Math" w:cs="Cambria Math"/>
+                              <w:i/>
+                            </w:rPr>
+                          </m:ctrlPr>
+                        </m:e>
+                        <m:e>
+                          <m:r>
+                            <w:rPr>
+                              <w:rFonts w:ascii="Cambria Math" w:eastAsia="Cambria Math" w:hAnsi="Cambria Math" w:cs="Cambria Math"/>
+                            </w:rPr>
+                            <m:t>0</m:t>
+                          </m:r>
+                          <m:ctrlPr>
+                            <w:rPr>
+                              <w:rFonts w:ascii="Cambria Math" w:eastAsia="Cambria Math" w:hAnsi="Cambria Math" w:cs="Cambria Math"/>
+                              <w:i/>
+                            </w:rPr>
+                          </m:ctrlPr>
+                        </m:e>
+                      </m:mr>
+                      <m:mr>
+                        <m:e>
+                          <m:r>
+                            <w:rPr>
+                              <w:rFonts w:ascii="Cambria Math" w:eastAsia="Cambria Math" w:hAnsi="Cambria Math" w:cs="Cambria Math"/>
+                            </w:rPr>
+                            <m:t>5</m:t>
+                          </m:r>
+                          <m:ctrlPr>
+                            <w:rPr>
+                              <w:rFonts w:ascii="Cambria Math" w:eastAsia="Cambria Math" w:hAnsi="Cambria Math" w:cs="Cambria Math"/>
+                              <w:i/>
+                            </w:rPr>
+                          </m:ctrlPr>
+                        </m:e>
+                        <m:e>
+                          <m:r>
+                            <w:rPr>
+                              <w:rFonts w:ascii="Cambria Math" w:eastAsia="Cambria Math" w:hAnsi="Cambria Math" w:cs="Cambria Math"/>
+                            </w:rPr>
+                            <m:t>-1</m:t>
+                          </m:r>
+                          <m:ctrlPr>
+                            <w:rPr>
+                              <w:rFonts w:ascii="Cambria Math" w:eastAsia="Cambria Math" w:hAnsi="Cambria Math" w:cs="Cambria Math"/>
+                              <w:i/>
+                            </w:rPr>
+                          </m:ctrlPr>
+                        </m:e>
+                      </m:mr>
+                      <m:mr>
+                        <m:e>
+                          <m:r>
+                            <w:rPr>
+                              <w:rFonts w:ascii="Cambria Math" w:eastAsia="Cambria Math" w:hAnsi="Cambria Math" w:cs="Cambria Math"/>
+                            </w:rPr>
+                            <m:t>-1</m:t>
+                          </m:r>
+                          <m:ctrlPr>
+                            <w:rPr>
+                              <w:rFonts w:ascii="Cambria Math" w:eastAsia="Cambria Math" w:hAnsi="Cambria Math" w:cs="Cambria Math"/>
+                              <w:i/>
+                            </w:rPr>
+                          </m:ctrlPr>
+                        </m:e>
+                        <m:e>
+                          <m:r>
+                            <w:rPr>
+                              <w:rFonts w:ascii="Cambria Math" w:eastAsia="Cambria Math" w:hAnsi="Cambria Math" w:cs="Cambria Math"/>
+                            </w:rPr>
+                            <m:t>-3</m:t>
+                          </m:r>
+                          <m:ctrlPr>
+                            <w:rPr>
+                              <w:rFonts w:ascii="Cambria Math" w:eastAsia="Cambria Math" w:hAnsi="Cambria Math" w:cs="Cambria Math"/>
+                              <w:i/>
+                            </w:rPr>
+                          </m:ctrlPr>
+                        </m:e>
+                      </m:mr>
+                      <m:mr>
+                        <m:e>
+                          <m:r>
+                            <w:rPr>
+                              <w:rFonts w:ascii="Cambria Math" w:eastAsia="Cambria Math" w:hAnsi="Cambria Math" w:cs="Cambria Math"/>
+                            </w:rPr>
+                            <m:t>6</m:t>
+                          </m:r>
+                          <m:ctrlPr>
+                            <w:rPr>
+                              <w:rFonts w:ascii="Cambria Math" w:eastAsia="Cambria Math" w:hAnsi="Cambria Math" w:cs="Cambria Math"/>
+                              <w:i/>
+                            </w:rPr>
+                          </m:ctrlPr>
+                        </m:e>
+                        <m:e>
+                          <m:r>
+                            <w:rPr>
+                              <w:rFonts w:ascii="Cambria Math" w:eastAsia="Cambria Math" w:hAnsi="Cambria Math" w:cs="Cambria Math"/>
+                            </w:rPr>
+                            <m:t>1</m:t>
+                          </m:r>
+                        </m:e>
+                      </m:mr>
+                    </m:m>
+                  </m:e>
+                </m:mr>
+              </m:m>
+            </m:e>
+          </m:d>
+          <m:r>
+            <w:rPr>
+              <w:rFonts w:ascii="Cambria Math" w:hAnsi="Cambria Math"/>
+            </w:rPr>
+            <m:t>*</m:t>
+          </m:r>
+          <m:d>
+            <m:dPr>
+              <m:begChr m:val="["/>
+              <m:endChr m:val="]"/>
+              <m:ctrlPr>
+                <w:rPr>
+                  <w:rFonts w:ascii="Cambria Math" w:hAnsi="Cambria Math"/>
+                  <w:i/>
+                </w:rPr>
+              </m:ctrlPr>
+            </m:dPr>
+            <m:e>
+              <m:m>
+                <m:mPr>
+                  <m:mcs>
+                    <m:mc>
+                      <m:mcPr>
+                        <m:count m:val="1"/>
+                        <m:mcJc m:val="center"/>
+                      </m:mcPr>
+                    </m:mc>
+                  </m:mcs>
+                  <m:ctrlPr>
+                    <w:rPr>
+                      <w:rFonts w:ascii="Cambria Math" w:hAnsi="Cambria Math"/>
+                      <w:i/>
+                    </w:rPr>
+                  </m:ctrlPr>
+                </m:mPr>
+                <m:mr>
+                  <m:e>
+                    <m:r>
+                      <w:rPr>
+                        <w:rFonts w:ascii="Cambria Math" w:hAnsi="Cambria Math"/>
+                      </w:rPr>
+                      <m:t>-0.7071</m:t>
+                    </m:r>
+                  </m:e>
+                </m:mr>
+                <m:mr>
+                  <m:e>
+                    <m:r>
+                      <w:rPr>
+                        <w:rFonts w:ascii="Cambria Math" w:hAnsi="Cambria Math"/>
+                      </w:rPr>
+                      <m:t>-0.7071</m:t>
+                    </m:r>
+                  </m:e>
+                </m:mr>
+              </m:m>
+            </m:e>
+          </m:d>
+          <m:r>
+            <w:rPr>
+              <w:rFonts w:ascii="Cambria Math" w:hAnsi="Cambria Math"/>
+            </w:rPr>
+            <m:t>=</m:t>
+          </m:r>
+          <m:d>
+            <m:dPr>
+              <m:begChr m:val="["/>
+              <m:endChr m:val="]"/>
+              <m:ctrlPr>
+                <w:rPr>
+                  <w:rFonts w:ascii="Cambria Math" w:hAnsi="Cambria Math"/>
+                  <w:i/>
+                </w:rPr>
+              </m:ctrlPr>
+            </m:dPr>
+            <m:e>
+              <m:m>
+                <m:mPr>
+                  <m:mcs>
+                    <m:mc>
+                      <m:mcPr>
+                        <m:count m:val="1"/>
+                        <m:mcJc m:val="center"/>
+                      </m:mcPr>
+                    </m:mc>
+                  </m:mcs>
+                  <m:ctrlPr>
+                    <w:rPr>
+                      <w:rFonts w:ascii="Cambria Math" w:hAnsi="Cambria Math"/>
+                      <w:i/>
+                    </w:rPr>
+                  </m:ctrlPr>
+                </m:mPr>
+                <m:mr>
+                  <m:e>
+                    <m:r>
+                      <w:rPr>
+                        <w:rFonts w:ascii="Cambria Math" w:hAnsi="Cambria Math"/>
+                      </w:rPr>
+                      <m:t>-0.411</m:t>
+                    </m:r>
+                  </m:e>
+                </m:mr>
+                <m:mr>
+                  <m:e>
+                    <m:r>
+                      <w:rPr>
+                        <w:rFonts w:ascii="Cambria Math" w:hAnsi="Cambria Math"/>
+                      </w:rPr>
+                      <m:t>-0.086</m:t>
+                    </m:r>
+                  </m:e>
+                </m:mr>
+                <m:mr>
+                  <m:e>
+                    <m:r>
+                      <w:rPr>
+                        <w:rFonts w:ascii="Cambria Math" w:hAnsi="Cambria Math"/>
+                      </w:rPr>
+                      <m:t>-0.589</m:t>
+                    </m:r>
+                    <m:ctrlPr>
+                      <w:rPr>
+                        <w:rFonts w:ascii="Cambria Math" w:eastAsia="Cambria Math" w:hAnsi="Cambria Math" w:cs="Cambria Math"/>
+                        <w:i/>
+                      </w:rPr>
+                    </m:ctrlPr>
+                  </m:e>
+                </m:mr>
+                <m:mr>
+                  <m:e>
+                    <m:r>
+                      <w:rPr>
+                        <w:rFonts w:ascii="Cambria Math" w:eastAsia="Cambria Math" w:hAnsi="Cambria Math" w:cs="Cambria Math"/>
+                      </w:rPr>
+                      <m:t>0.744</m:t>
+                    </m:r>
+                    <m:ctrlPr>
+                      <w:rPr>
+                        <w:rFonts w:ascii="Cambria Math" w:eastAsia="Cambria Math" w:hAnsi="Cambria Math" w:cs="Cambria Math"/>
+                        <w:i/>
+                      </w:rPr>
+                    </m:ctrlPr>
+                  </m:e>
+                </m:mr>
+                <m:mr>
+                  <m:e>
+                    <m:r>
+                      <w:rPr>
+                        <w:rFonts w:ascii="Cambria Math" w:eastAsia="Cambria Math" w:hAnsi="Cambria Math" w:cs="Cambria Math"/>
+                      </w:rPr>
+                      <m:t>-1.08</m:t>
+                    </m:r>
+                  </m:e>
+                </m:mr>
+              </m:m>
+            </m:e>
+          </m:d>
+        </m:oMath>
+      </m:oMathPara>
+    </w:p>
+    <w:p>
+      <w:pPr>
+        <w:rPr>
+          <w:rFonts w:eastAsiaTheme="minorEastAsia"/>
+        </w:rPr>
+      </w:pPr>
+    </w:p>
+    <w:p>
+      <w:pPr>
+        <w:rPr>
+          <w:rFonts w:eastAsiaTheme="minorEastAsia"/>
+        </w:rPr>
+      </w:pPr>
+      <w:r>
+        <w:rPr>
+          <w:rFonts w:eastAsiaTheme="minorEastAsia"/>
+        </w:rPr>
+        <w:t>The following is the plot for the projected data</w:t>
+      </w:r>
+    </w:p>
+    <w:p>
+      <w:pPr>
+        <w:rPr>
+          <w:rFonts w:eastAsiaTheme="minorEastAsia"/>
+        </w:rPr>
+      </w:pPr>
+    </w:p>
+    <w:p>
+      <w:pPr>
+        <w:keepNext/>
+      </w:pPr>
+      <w:r>
+        <w:rPr>
+          <w:noProof/>
+        </w:rPr>
+        <w:drawing>
+          <wp:inline distT="0" distB="0" distL="0" distR="0" wp14:anchorId="7D925708" wp14:editId="08B95A53">
+            <wp:extent cx="5932805" cy="4316730"/>
+            <wp:effectExtent l="0" t="0" r="10795" b="1270"/>
+            <wp:docPr id="3" name="Picture 3" descr="../../../../../../Dropbox/Screenshots/Screenshot%202017-01-25%2018.03"/>
+            <wp:cNvGraphicFramePr>
+              <a:graphicFrameLocks xmlns:a="http://schemas.openxmlformats.org/drawingml/2006/main" noChangeAspect="1"/>
+            </wp:cNvGraphicFramePr>
+            <a:graphic xmlns:a="http://schemas.openxmlformats.org/drawingml/2006/main">
+              <a:graphicData uri="http://schemas.openxmlformats.org/drawingml/2006/picture">
+                <pic:pic xmlns:pic="http://schemas.openxmlformats.org/drawingml/2006/picture">
+                  <pic:nvPicPr>
+                    <pic:cNvPr id="0" name="Picture 3" descr="../../../../../../Dropbox/Screenshots/Screenshot%202017-01-25%2018.03"/>
+                    <pic:cNvPicPr>
+                      <a:picLocks noChangeAspect="1" noChangeArrowheads="1"/>
+                    </pic:cNvPicPr>
+                  </pic:nvPicPr>
+                  <pic:blipFill>
+                    <a:blip r:embed="rId6" cstate="print">
+                      <a:extLst>
+                        <a:ext uri="{28A0092B-C50C-407E-A947-70E740481C1C}">
+                          <a14:useLocalDpi xmlns:a14="http://schemas.microsoft.com/office/drawing/2010/main" val="0"/>
+                        </a:ext>
+                      </a:extLst>
+                    </a:blip>
+                    <a:srcRect/>
+                    <a:stretch>
+                      <a:fillRect/>
+                    </a:stretch>
+                  </pic:blipFill>
+                  <pic:spPr bwMode="auto">
+                    <a:xfrm>
+                      <a:off x="0" y="0"/>
+                      <a:ext cx="5932805" cy="4316730"/>
+                    </a:xfrm>
+                    <a:prstGeom prst="rect">
+                      <a:avLst/>
+                    </a:prstGeom>
+                    <a:noFill/>
+                    <a:ln>
+                      <a:noFill/>
+                    </a:ln>
+                  </pic:spPr>
+                </pic:pic>
+              </a:graphicData>
+            </a:graphic>
+          </wp:inline>
+        </w:drawing>
+      </w:r>
+    </w:p>
+    <w:p>
+      <w:pPr>
+        <w:pStyle w:val="Caption"/>
+        <w:jc w:val="center"/>
+        <w:rPr>
+          <w:rFonts w:eastAsiaTheme="minorEastAsia"/>
+          <w:sz w:val="20"/>
+        </w:rPr>
+      </w:pPr>
+      <w:r>
+        <w:rPr>
+          <w:sz w:val="20"/>
+        </w:rPr>
+        <w:t xml:space="preserve">Figure </w:t>
+      </w:r>
+      <w:r>
+        <w:rPr>
+          <w:sz w:val="20"/>
+        </w:rPr>
+        <w:fldChar w:fldCharType="begin"/>
+      </w:r>
+      <w:r>
+        <w:rPr>
+          <w:sz w:val="20"/>
+        </w:rPr>
+        <w:instrText xml:space="preserve"> SEQ Figure \* ARABIC </w:instrText>
+      </w:r>
+      <w:r>
+        <w:rPr>
+          <w:sz w:val="20"/>
+        </w:rPr>
+        <w:fldChar w:fldCharType="separate"/>
+      </w:r>
+      <w:r>
+        <w:rPr>
+          <w:noProof/>
+          <w:sz w:val="20"/>
+        </w:rPr>
+        <w:t>2</w:t>
+      </w:r>
+      <w:r>
+        <w:rPr>
+          <w:sz w:val="20"/>
+        </w:rPr>
+        <w:fldChar w:fldCharType="end"/>
+      </w:r>
+      <w:r>
+        <w:rPr>
+          <w:sz w:val="20"/>
+        </w:rPr>
+        <w:t>: LDA Plot</w:t>
+      </w:r>
+    </w:p>
+    <w:p>
+      <w:pPr>
+        <w:pStyle w:val="ListParagraph"/>
+        <w:numPr>
+          <w:ilvl w:val="0"/>
+          <w:numId w:val="3"/>
+        </w:numPr>
+        <w:rPr>
+          <w:rFonts w:eastAsiaTheme="minorEastAsia"/>
+          <w:b/>
+        </w:rPr>
+      </w:pPr>
+      <w:r>
+        <w:rPr>
+          <w:rFonts w:eastAsiaTheme="minorEastAsia"/>
+          <w:b/>
+        </w:rPr>
+        <w:t>In my opinion, I don’t think the LDA process of dimensionality reduction worked as well as I had initially thought. The reason for this can be explained through the figure above. There is somewhat a separation between the data, but this is not an absolute separation. In the sense that there is no strict line of demarcation stating that one one side of this line would just be class1 features and on the other side class 2 features. However</w:t>
+      </w:r>
+      <w:r>
+        <w:rPr>
+          <w:rFonts w:eastAsiaTheme="minorEastAsia"/>
+          <w:b/>
+        </w:rPr>
+        <w:t>,</w:t>
+      </w:r>
+      <w:r>
+        <w:rPr>
+          <w:rFonts w:eastAsiaTheme="minorEastAsia"/>
+          <w:b/>
+        </w:rPr>
+        <w:t xml:space="preserve"> I do have to make a note that class 1 features are more predominant on the positive end of the x axis while class 2 features are more predominant on the positive side of the x axis. </w:t>
+      </w:r>
+    </w:p>
+    <w:p>
+      <w:pPr>
+        <w:ind w:left="360"/>
+        <w:rPr>
+          <w:rFonts w:eastAsiaTheme="minorEastAsia"/>
+          <w:b/>
+        </w:rPr>
+      </w:pPr>
+    </w:p>
+    <w:p>
+      <w:pPr>
+        <w:pStyle w:val="Heading1"/>
+        <w:rPr>
+          <w:rFonts w:eastAsiaTheme="minorEastAsia"/>
+        </w:rPr>
+      </w:pPr>
+      <w:r>
+        <w:rPr>
+          <w:rFonts w:eastAsiaTheme="minorEastAsia"/>
+        </w:rPr>
+        <w:lastRenderedPageBreak/>
+        <w:t>Visualization for programming part (PCA)</w:t>
+      </w:r>
+    </w:p>
+    <w:p/>
+    <w:p>
+      <w:pPr>
+        <w:keepNext/>
+      </w:pPr>
+      <w:r>
+        <w:rPr>
+          <w:noProof/>
+        </w:rPr>
+        <w:drawing>
+          <wp:inline distT="0" distB="0" distL="0" distR="0" wp14:anchorId="58B7D6AA" wp14:editId="4137614A">
+            <wp:extent cx="5943600" cy="4370070"/>
+            <wp:effectExtent l="0" t="0" r="0" b="0"/>
+            <wp:docPr id="2" name="Picture 2" descr="../../../../../../Dropbox/Screenshots/Screenshot%202017-01-25%2019.05"/>
+            <wp:cNvGraphicFramePr>
+              <a:graphicFrameLocks xmlns:a="http://schemas.openxmlformats.org/drawingml/2006/main" noChangeAspect="1"/>
+            </wp:cNvGraphicFramePr>
+            <a:graphic xmlns:a="http://schemas.openxmlformats.org/drawingml/2006/main">
+              <a:graphicData uri="http://schemas.openxmlformats.org/drawingml/2006/picture">
+                <pic:pic xmlns:pic="http://schemas.openxmlformats.org/drawingml/2006/picture">
+                  <pic:nvPicPr>
+                    <pic:cNvPr id="0" name="Picture 1" descr="../../../../../../Dropbox/Screenshots/Screenshot%202017-01-25%2019.05"/>
+                    <pic:cNvPicPr>
+                      <a:picLocks noChangeAspect="1" noChangeArrowheads="1"/>
+                    </pic:cNvPicPr>
+                  </pic:nvPicPr>
+                  <pic:blipFill>
+                    <a:blip r:embed="rId7" cstate="print">
+                      <a:extLst>
+                        <a:ext uri="{28A0092B-C50C-407E-A947-70E740481C1C}">
+                          <a14:useLocalDpi xmlns:a14="http://schemas.microsoft.com/office/drawing/2010/main" val="0"/>
+                        </a:ext>
+                      </a:extLst>
+                    </a:blip>
+                    <a:srcRect/>
+                    <a:stretch>
+                      <a:fillRect/>
+                    </a:stretch>
+                  </pic:blipFill>
+                  <pic:spPr bwMode="auto">
+                    <a:xfrm>
+                      <a:off x="0" y="0"/>
+                      <a:ext cx="5943600" cy="4370070"/>
+                    </a:xfrm>
+                    <a:prstGeom prst="rect">
+                      <a:avLst/>
+                    </a:prstGeom>
+                    <a:noFill/>
+                    <a:ln>
+                      <a:noFill/>
+                    </a:ln>
+                  </pic:spPr>
+                </pic:pic>
+              </a:graphicData>
+            </a:graphic>
+          </wp:inline>
+        </w:drawing>
+      </w:r>
+    </w:p>
+    <w:p>
+      <w:pPr>
+        <w:pStyle w:val="Caption"/>
+        <w:jc w:val="center"/>
+      </w:pPr>
+      <w:r>
+        <w:t xml:space="preserve">Figure </w:t>
+      </w:r>
+      <w:fldSimple w:instr=" SEQ Figure \* ARABIC ">
+        <w:r>
+          <w:rPr>
+            <w:noProof/>
+          </w:rPr>
+          <w:t>3</w:t>
+        </w:r>
+      </w:fldSimple>
+      <w:r>
+        <w:t>: PCA Visualization</w:t>
       </w:r>
       <w:bookmarkStart w:id="0" w:name="_GoBack"/>
       <w:bookmarkEnd w:id="0"/>
@@ -13612,6 +14534,92 @@
 <file path=word/numbering.xml><?xml version="1.0" encoding="utf-8"?>
 <w:numbering xmlns:wpc="http://schemas.microsoft.com/office/word/2010/wordprocessingCanvas" xmlns:mo="http://schemas.microsoft.com/office/mac/office/2008/main" xmlns:mc="http://schemas.openxmlformats.org/markup-compatibility/2006" xmlns:mv="urn:schemas-microsoft-com:mac:vml" xmlns:o="urn:schemas-microsoft-com:office:office" xmlns:r="http://schemas.openxmlformats.org/officeDocument/2006/relationships" xmlns:m="http://schemas.openxmlformats.org/officeDocument/2006/math" xmlns:v="urn:schemas-microsoft-com:vml" xmlns:wp14="http://schemas.microsoft.com/office/word/2010/wordprocessingDrawing" xmlns:wp="http://schemas.openxmlformats.org/drawingml/2006/wordprocessingDrawing" xmlns:w10="urn:schemas-microsoft-com:office:word" xmlns:w="http://schemas.openxmlformats.org/wordprocessingml/2006/main" xmlns:w14="http://schemas.microsoft.com/office/word/2010/wordml" xmlns:w15="http://schemas.microsoft.com/office/word/2012/wordml" xmlns:wpg="http://schemas.microsoft.com/office/word/2010/wordprocessingGroup" xmlns:wpi="http://schemas.microsoft.com/office/word/2010/wordprocessingInk" xmlns:wne="http://schemas.microsoft.com/office/word/2006/wordml" xmlns:wps="http://schemas.microsoft.com/office/word/2010/wordprocessingShape" mc:Ignorable="w14 w15 wp14">
   <w:abstractNum w:abstractNumId="0">
+    <w:nsid w:val="32175372"/>
+    <w:multiLevelType w:val="hybridMultilevel"/>
+    <w:tmpl w:val="1AAEFE04"/>
+    <w:lvl w:ilvl="0" w:tplc="04090017">
+      <w:start w:val="1"/>
+      <w:numFmt w:val="lowerLetter"/>
+      <w:lvlText w:val="%1)"/>
+      <w:lvlJc w:val="left"/>
+      <w:pPr>
+        <w:ind w:left="720" w:hanging="360"/>
+      </w:pPr>
+    </w:lvl>
+    <w:lvl w:ilvl="1" w:tplc="04090019" w:tentative="1">
+      <w:start w:val="1"/>
+      <w:numFmt w:val="lowerLetter"/>
+      <w:lvlText w:val="%2."/>
+      <w:lvlJc w:val="left"/>
+      <w:pPr>
+        <w:ind w:left="1440" w:hanging="360"/>
+      </w:pPr>
+    </w:lvl>
+    <w:lvl w:ilvl="2" w:tplc="0409001B" w:tentative="1">
+      <w:start w:val="1"/>
+      <w:numFmt w:val="lowerRoman"/>
+      <w:lvlText w:val="%3."/>
+      <w:lvlJc w:val="right"/>
+      <w:pPr>
+        <w:ind w:left="2160" w:hanging="180"/>
+      </w:pPr>
+    </w:lvl>
+    <w:lvl w:ilvl="3" w:tplc="0409000F" w:tentative="1">
+      <w:start w:val="1"/>
+      <w:numFmt w:val="decimal"/>
+      <w:lvlText w:val="%4."/>
+      <w:lvlJc w:val="left"/>
+      <w:pPr>
+        <w:ind w:left="2880" w:hanging="360"/>
+      </w:pPr>
+    </w:lvl>
+    <w:lvl w:ilvl="4" w:tplc="04090019" w:tentative="1">
+      <w:start w:val="1"/>
+      <w:numFmt w:val="lowerLetter"/>
+      <w:lvlText w:val="%5."/>
+      <w:lvlJc w:val="left"/>
+      <w:pPr>
+        <w:ind w:left="3600" w:hanging="360"/>
+      </w:pPr>
+    </w:lvl>
+    <w:lvl w:ilvl="5" w:tplc="0409001B" w:tentative="1">
+      <w:start w:val="1"/>
+      <w:numFmt w:val="lowerRoman"/>
+      <w:lvlText w:val="%6."/>
+      <w:lvlJc w:val="right"/>
+      <w:pPr>
+        <w:ind w:left="4320" w:hanging="180"/>
+      </w:pPr>
+    </w:lvl>
+    <w:lvl w:ilvl="6" w:tplc="0409000F" w:tentative="1">
+      <w:start w:val="1"/>
+      <w:numFmt w:val="decimal"/>
+      <w:lvlText w:val="%7."/>
+      <w:lvlJc w:val="left"/>
+      <w:pPr>
+        <w:ind w:left="5040" w:hanging="360"/>
+      </w:pPr>
+    </w:lvl>
+    <w:lvl w:ilvl="7" w:tplc="04090019" w:tentative="1">
+      <w:start w:val="1"/>
+      <w:numFmt w:val="lowerLetter"/>
+      <w:lvlText w:val="%8."/>
+      <w:lvlJc w:val="left"/>
+      <w:pPr>
+        <w:ind w:left="5760" w:hanging="360"/>
+      </w:pPr>
+    </w:lvl>
+    <w:lvl w:ilvl="8" w:tplc="0409001B" w:tentative="1">
+      <w:start w:val="1"/>
+      <w:numFmt w:val="lowerRoman"/>
+      <w:lvlText w:val="%9."/>
+      <w:lvlJc w:val="right"/>
+      <w:pPr>
+        <w:ind w:left="6480" w:hanging="180"/>
+      </w:pPr>
+    </w:lvl>
+  </w:abstractNum>
+  <w:abstractNum w:abstractNumId="1">
     <w:nsid w:val="5B5B0DDA"/>
     <w:multiLevelType w:val="hybridMultilevel"/>
     <w:tmpl w:val="25AA4DC2"/>
@@ -13724,10 +14732,10 @@
       </w:rPr>
     </w:lvl>
   </w:abstractNum>
-  <w:abstractNum w:abstractNumId="1">
+  <w:abstractNum w:abstractNumId="2">
     <w:nsid w:val="787870CC"/>
     <w:multiLevelType w:val="hybridMultilevel"/>
-    <w:tmpl w:val="2D104CB2"/>
+    <w:tmpl w:val="B40847E4"/>
     <w:lvl w:ilvl="0" w:tplc="04090017">
       <w:start w:val="1"/>
       <w:numFmt w:val="lowerLetter"/>
@@ -13810,7 +14818,7 @@
       </w:pPr>
     </w:lvl>
   </w:abstractNum>
-  <w:abstractNum w:abstractNumId="2">
+  <w:abstractNum w:abstractNumId="3">
     <w:nsid w:val="79AC7B40"/>
     <w:multiLevelType w:val="hybridMultilevel"/>
     <w:tmpl w:val="A78C539C"/>
@@ -13897,13 +14905,16 @@
     </w:lvl>
   </w:abstractNum>
   <w:num w:numId="1">
-    <w:abstractNumId w:val="0"/>
+    <w:abstractNumId w:val="1"/>
   </w:num>
   <w:num w:numId="2">
+    <w:abstractNumId w:val="3"/>
+  </w:num>
+  <w:num w:numId="3">
     <w:abstractNumId w:val="2"/>
   </w:num>
-  <w:num w:numId="3">
-    <w:abstractNumId w:val="1"/>
+  <w:num w:numId="4">
+    <w:abstractNumId w:val="0"/>
   </w:num>
 </w:numbering>
 </file>

</xml_diff>